<commit_message>
cambio del boton cancelar de la vista recuperar contraseña y cambio de objetivo
</commit_message>
<xml_diff>
--- a/Documents/Documentacion/Cierre de proyecto.docx
+++ b/Documents/Documentacion/Cierre de proyecto.docx
@@ -1,6 +1,6 @@
 
 <file path=word/document.xml><?xml version="1.0" encoding="utf-8"?>
-<w:document xmlns:wpc="http://schemas.microsoft.com/office/word/2010/wordprocessingCanvas" xmlns:cx="http://schemas.microsoft.com/office/drawing/2014/chartex" xmlns:cx1="http://schemas.microsoft.com/office/drawing/2015/9/8/chartex" xmlns:cx2="http://schemas.microsoft.com/office/drawing/2015/10/21/chartex" xmlns:cx3="http://schemas.microsoft.com/office/drawing/2016/5/9/chartex" xmlns:cx4="http://schemas.microsoft.com/office/drawing/2016/5/10/chartex" xmlns:cx5="http://schemas.microsoft.com/office/drawing/2016/5/11/chartex" xmlns:cx6="http://schemas.microsoft.com/office/drawing/2016/5/12/chartex" xmlns:cx7="http://schemas.microsoft.com/office/drawing/2016/5/13/chartex" xmlns:cx8="http://schemas.microsoft.com/office/drawing/2016/5/14/chartex" xmlns:mc="http://schemas.openxmlformats.org/markup-compatibility/2006" xmlns:aink="http://schemas.microsoft.com/office/drawing/2016/ink" xmlns:am3d="http://schemas.microsoft.com/office/drawing/2017/model3d" xmlns:o="urn:schemas-microsoft-com:office:office" xmlns:r="http://schemas.openxmlformats.org/officeDocument/2006/relationships" xmlns:m="http://schemas.openxmlformats.org/officeDocument/2006/math" xmlns:v="urn:schemas-microsoft-com:vml" xmlns:wp14="http://schemas.microsoft.com/office/word/2010/wordprocessingDrawing" xmlns:wp="http://schemas.openxmlformats.org/drawingml/2006/wordprocessingDrawing" xmlns:w10="urn:schemas-microsoft-com:office:word" xmlns:w="http://schemas.openxmlformats.org/wordprocessingml/2006/main" xmlns:w14="http://schemas.microsoft.com/office/word/2010/wordml" xmlns:w15="http://schemas.microsoft.com/office/word/2012/wordml" xmlns:w16cid="http://schemas.microsoft.com/office/word/2016/wordml/cid" xmlns:w16se="http://schemas.microsoft.com/office/word/2015/wordml/symex" xmlns:wpg="http://schemas.microsoft.com/office/word/2010/wordprocessingGroup" xmlns:wpi="http://schemas.microsoft.com/office/word/2010/wordprocessingInk" xmlns:wne="http://schemas.microsoft.com/office/word/2006/wordml" xmlns:wps="http://schemas.microsoft.com/office/word/2010/wordprocessingShape" mc:Ignorable="w14 w15 w16se w16cid wp14">
+<w:document xmlns:wpc="http://schemas.microsoft.com/office/word/2010/wordprocessingCanvas" xmlns:mc="http://schemas.openxmlformats.org/markup-compatibility/2006" xmlns:o="urn:schemas-microsoft-com:office:office" xmlns:r="http://schemas.openxmlformats.org/officeDocument/2006/relationships" xmlns:m="http://schemas.openxmlformats.org/officeDocument/2006/math" xmlns:v="urn:schemas-microsoft-com:vml" xmlns:wp14="http://schemas.microsoft.com/office/word/2010/wordprocessingDrawing" xmlns:wp="http://schemas.openxmlformats.org/drawingml/2006/wordprocessingDrawing" xmlns:w10="urn:schemas-microsoft-com:office:word" xmlns:w="http://schemas.openxmlformats.org/wordprocessingml/2006/main" xmlns:w14="http://schemas.microsoft.com/office/word/2010/wordml" xmlns:w15="http://schemas.microsoft.com/office/word/2012/wordml" xmlns:wpg="http://schemas.microsoft.com/office/word/2010/wordprocessingGroup" xmlns:wpi="http://schemas.microsoft.com/office/word/2010/wordprocessingInk" xmlns:wne="http://schemas.microsoft.com/office/word/2006/wordml" xmlns:wps="http://schemas.microsoft.com/office/word/2010/wordprocessingShape" mc:Ignorable="w14 w15 wp14">
   <w:body>
     <w:p>
       <w:r>
@@ -96,7 +96,18 @@
               <w:ind w:left="0"/>
             </w:pPr>
             <w:r>
-              <w:t>Construir un dispensador de alimento para mascotas con el fin de llenar el plato de comida con base las siguientes características; raza, edad, tamaño y peso de forma automática.</w:t>
+              <w:t>Construir un dispensador de alimento pa</w:t>
+            </w:r>
+            <w:r>
+              <w:t>ra mascotas con el fin de surtir</w:t>
+            </w:r>
+            <w:bookmarkStart w:id="0" w:name="_GoBack"/>
+            <w:bookmarkEnd w:id="0"/>
+            <w:r>
+              <w:t xml:space="preserve"> de alimento a</w:t>
+            </w:r>
+            <w:r>
+              <w:t>l plato de comida con base las siguientes características; raza, edad, tamaño y peso de forma automática.</w:t>
             </w:r>
           </w:p>
         </w:tc>
@@ -319,8 +330,6 @@
             <w:r>
               <w:t xml:space="preserve"> </w:t>
             </w:r>
-            <w:bookmarkStart w:id="0" w:name="_GoBack"/>
-            <w:bookmarkEnd w:id="0"/>
             <w:r>
               <w:t xml:space="preserve">y </w:t>
             </w:r>
@@ -605,7 +614,7 @@
 </file>
 
 <file path=word/styles.xml><?xml version="1.0" encoding="utf-8"?>
-<w:styles xmlns:mc="http://schemas.openxmlformats.org/markup-compatibility/2006" xmlns:r="http://schemas.openxmlformats.org/officeDocument/2006/relationships" xmlns:w="http://schemas.openxmlformats.org/wordprocessingml/2006/main" xmlns:w14="http://schemas.microsoft.com/office/word/2010/wordml" xmlns:w15="http://schemas.microsoft.com/office/word/2012/wordml" xmlns:w16cid="http://schemas.microsoft.com/office/word/2016/wordml/cid" xmlns:w16se="http://schemas.microsoft.com/office/word/2015/wordml/symex" mc:Ignorable="w14 w15 w16se w16cid">
+<w:styles xmlns:mc="http://schemas.openxmlformats.org/markup-compatibility/2006" xmlns:r="http://schemas.openxmlformats.org/officeDocument/2006/relationships" xmlns:w="http://schemas.openxmlformats.org/wordprocessingml/2006/main" xmlns:w14="http://schemas.microsoft.com/office/word/2010/wordml" xmlns:w15="http://schemas.microsoft.com/office/word/2012/wordml" mc:Ignorable="w14 w15">
   <w:docDefaults>
     <w:rPrDefault>
       <w:rPr>
@@ -621,7 +630,7 @@
       </w:pPr>
     </w:pPrDefault>
   </w:docDefaults>
-  <w:latentStyles w:defLockedState="0" w:defUIPriority="99" w:defSemiHidden="0" w:defUnhideWhenUsed="0" w:defQFormat="0" w:count="376">
+  <w:latentStyles w:defLockedState="0" w:defUIPriority="99" w:defSemiHidden="0" w:defUnhideWhenUsed="0" w:defQFormat="0" w:count="371">
     <w:lsdException w:name="Normal" w:uiPriority="0" w:qFormat="1"/>
     <w:lsdException w:name="heading 1" w:uiPriority="9" w:qFormat="1"/>
     <w:lsdException w:name="heading 2" w:semiHidden="1" w:uiPriority="9" w:unhideWhenUsed="1" w:qFormat="1"/>
@@ -993,11 +1002,6 @@
     <w:lsdException w:name="List Table 5 Dark Accent 6" w:uiPriority="50"/>
     <w:lsdException w:name="List Table 6 Colorful Accent 6" w:uiPriority="51"/>
     <w:lsdException w:name="List Table 7 Colorful Accent 6" w:uiPriority="52"/>
-    <w:lsdException w:name="Mention" w:semiHidden="1" w:unhideWhenUsed="1"/>
-    <w:lsdException w:name="Smart Hyperlink" w:semiHidden="1" w:unhideWhenUsed="1"/>
-    <w:lsdException w:name="Hashtag" w:semiHidden="1" w:unhideWhenUsed="1"/>
-    <w:lsdException w:name="Unresolved Mention" w:semiHidden="1" w:unhideWhenUsed="1"/>
-    <w:lsdException w:name="Smart Link" w:semiHidden="1" w:unhideWhenUsed="1"/>
   </w:latentStyles>
   <w:style w:type="paragraph" w:default="1" w:styleId="Normal">
     <w:name w:val="Normal"/>
@@ -1015,6 +1019,7 @@
   <w:style w:type="character" w:default="1" w:styleId="Fuentedeprrafopredeter">
     <w:name w:val="Default Paragraph Font"/>
     <w:uiPriority w:val="1"/>
+    <w:semiHidden/>
     <w:unhideWhenUsed/>
   </w:style>
   <w:style w:type="table" w:default="1" w:styleId="Tablanormal">

</xml_diff>

<commit_message>
cambios en el formato y ortografía
</commit_message>
<xml_diff>
--- a/Documents/Documentacion/Cierre de proyecto.docx
+++ b/Documents/Documentacion/Cierre de proyecto.docx
@@ -3,21 +3,18 @@
 <w:document xmlns:wpc="http://schemas.microsoft.com/office/word/2010/wordprocessingCanvas" xmlns:mc="http://schemas.openxmlformats.org/markup-compatibility/2006" xmlns:o="urn:schemas-microsoft-com:office:office" xmlns:r="http://schemas.openxmlformats.org/officeDocument/2006/relationships" xmlns:m="http://schemas.openxmlformats.org/officeDocument/2006/math" xmlns:v="urn:schemas-microsoft-com:vml" xmlns:wp14="http://schemas.microsoft.com/office/word/2010/wordprocessingDrawing" xmlns:wp="http://schemas.openxmlformats.org/drawingml/2006/wordprocessingDrawing" xmlns:w10="urn:schemas-microsoft-com:office:word" xmlns:w="http://schemas.openxmlformats.org/wordprocessingml/2006/main" xmlns:w14="http://schemas.microsoft.com/office/word/2010/wordml" xmlns:w15="http://schemas.microsoft.com/office/word/2012/wordml" xmlns:wpg="http://schemas.microsoft.com/office/word/2010/wordprocessingGroup" xmlns:wpi="http://schemas.microsoft.com/office/word/2010/wordprocessingInk" xmlns:wne="http://schemas.microsoft.com/office/word/2006/wordml" xmlns:wps="http://schemas.microsoft.com/office/word/2010/wordprocessingShape" mc:Ignorable="w14 w15 wp14">
   <w:body>
     <w:p>
+      <w:pPr>
+        <w:jc w:val="center"/>
+      </w:pPr>
       <w:r>
         <w:t>Cierre de Proyecto</w:t>
       </w:r>
     </w:p>
     <w:tbl>
       <w:tblPr>
-        <w:tblStyle w:val="TableGrid"/>
+        <w:tblStyle w:val="Tabladecuadrcula6concolores-nfasis1"/>
         <w:tblW w:w="9034" w:type="dxa"/>
-        <w:tblInd w:w="335" w:type="dxa"/>
-        <w:tblCellMar>
-          <w:top w:w="52" w:type="dxa"/>
-          <w:left w:w="112" w:type="dxa"/>
-          <w:bottom w:w="22" w:type="dxa"/>
-          <w:right w:w="142" w:type="dxa"/>
-        </w:tblCellMar>
+        <w:jc w:val="center"/>
         <w:tblLook w:val="04A0" w:firstRow="1" w:lastRow="0" w:firstColumn="1" w:lastColumn="0" w:noHBand="0" w:noVBand="1"/>
       </w:tblPr>
       <w:tblGrid>
@@ -26,23 +23,26 @@
       </w:tblGrid>
       <w:tr>
         <w:trPr>
+          <w:cnfStyle w:val="100000000000" w:firstRow="1" w:lastRow="0" w:firstColumn="0" w:lastColumn="0" w:oddVBand="0" w:evenVBand="0" w:oddHBand="0" w:evenHBand="0" w:firstRowFirstColumn="0" w:firstRowLastColumn="0" w:lastRowFirstColumn="0" w:lastRowLastColumn="0"/>
           <w:trHeight w:val="285"/>
+          <w:jc w:val="center"/>
         </w:trPr>
         <w:tc>
           <w:tcPr>
+            <w:cnfStyle w:val="001000000000" w:firstRow="0" w:lastRow="0" w:firstColumn="1" w:lastColumn="0" w:oddVBand="0" w:evenVBand="0" w:oddHBand="0" w:evenHBand="0" w:firstRowFirstColumn="0" w:firstRowLastColumn="0" w:lastRowFirstColumn="0" w:lastRowLastColumn="0"/>
             <w:tcW w:w="4569" w:type="dxa"/>
-            <w:tcBorders>
-              <w:top w:val="single" w:sz="2" w:space="0" w:color="000000"/>
-              <w:left w:val="single" w:sz="2" w:space="0" w:color="000000"/>
-              <w:bottom w:val="single" w:sz="2" w:space="0" w:color="000000"/>
-              <w:right w:val="single" w:sz="2" w:space="0" w:color="000000"/>
-            </w:tcBorders>
           </w:tcPr>
           <w:p>
             <w:pPr>
               <w:ind w:left="15"/>
-            </w:pPr>
-            <w:r>
+              <w:rPr>
+                <w:b w:val="0"/>
+              </w:rPr>
+            </w:pPr>
+            <w:r>
+              <w:rPr>
+                <w:b w:val="0"/>
+              </w:rPr>
               <w:t>Proyecto</w:t>
             </w:r>
           </w:p>
@@ -50,18 +50,19 @@
         <w:tc>
           <w:tcPr>
             <w:tcW w:w="4465" w:type="dxa"/>
-            <w:tcBorders>
-              <w:top w:val="single" w:sz="2" w:space="0" w:color="000000"/>
-              <w:left w:val="single" w:sz="2" w:space="0" w:color="000000"/>
-              <w:bottom w:val="single" w:sz="2" w:space="0" w:color="000000"/>
-              <w:right w:val="single" w:sz="2" w:space="0" w:color="000000"/>
-            </w:tcBorders>
           </w:tcPr>
           <w:p>
             <w:pPr>
               <w:ind w:left="15"/>
-            </w:pPr>
-            <w:r>
+              <w:cnfStyle w:val="100000000000" w:firstRow="1" w:lastRow="0" w:firstColumn="0" w:lastColumn="0" w:oddVBand="0" w:evenVBand="0" w:oddHBand="0" w:evenHBand="0" w:firstRowFirstColumn="0" w:firstRowLastColumn="0" w:lastRowFirstColumn="0" w:lastRowLastColumn="0"/>
+              <w:rPr>
+                <w:b w:val="0"/>
+              </w:rPr>
+            </w:pPr>
+            <w:r>
+              <w:rPr>
+                <w:b w:val="0"/>
+              </w:rPr>
               <w:t>Petsitting</w:t>
             </w:r>
           </w:p>
@@ -69,44 +70,54 @@
       </w:tr>
       <w:tr>
         <w:trPr>
+          <w:cnfStyle w:val="000000100000" w:firstRow="0" w:lastRow="0" w:firstColumn="0" w:lastColumn="0" w:oddVBand="0" w:evenVBand="0" w:oddHBand="1" w:evenHBand="0" w:firstRowFirstColumn="0" w:firstRowLastColumn="0" w:lastRowFirstColumn="0" w:lastRowLastColumn="0"/>
           <w:trHeight w:val="1079"/>
+          <w:jc w:val="center"/>
         </w:trPr>
         <w:tc>
           <w:tcPr>
+            <w:cnfStyle w:val="001000000000" w:firstRow="0" w:lastRow="0" w:firstColumn="1" w:lastColumn="0" w:oddVBand="0" w:evenVBand="0" w:oddHBand="0" w:evenHBand="0" w:firstRowFirstColumn="0" w:firstRowLastColumn="0" w:lastRowFirstColumn="0" w:lastRowLastColumn="0"/>
             <w:tcW w:w="9034" w:type="dxa"/>
             <w:gridSpan w:val="2"/>
-            <w:tcBorders>
-              <w:top w:val="single" w:sz="2" w:space="0" w:color="000000"/>
-              <w:left w:val="single" w:sz="2" w:space="0" w:color="000000"/>
-              <w:bottom w:val="single" w:sz="2" w:space="0" w:color="000000"/>
-              <w:right w:val="single" w:sz="2" w:space="0" w:color="000000"/>
-            </w:tcBorders>
           </w:tcPr>
           <w:p>
             <w:pPr>
               <w:spacing w:after="223"/>
               <w:ind w:left="0"/>
-            </w:pPr>
-            <w:r>
+              <w:rPr>
+                <w:b w:val="0"/>
+              </w:rPr>
+            </w:pPr>
+            <w:r>
+              <w:rPr>
+                <w:b w:val="0"/>
+              </w:rPr>
               <w:t>Objetivo general</w:t>
             </w:r>
           </w:p>
           <w:p>
             <w:pPr>
               <w:ind w:left="0"/>
-            </w:pPr>
-            <w:r>
+              <w:rPr>
+                <w:b w:val="0"/>
+              </w:rPr>
+            </w:pPr>
+            <w:r>
+              <w:rPr>
+                <w:b w:val="0"/>
+              </w:rPr>
               <w:t>Construir un dispensador de alimento pa</w:t>
             </w:r>
             <w:r>
-              <w:t>ra mascotas con el fin de surtir</w:t>
-            </w:r>
-            <w:bookmarkStart w:id="0" w:name="_GoBack"/>
-            <w:bookmarkEnd w:id="0"/>
-            <w:r>
-              <w:t xml:space="preserve"> de alimento a</w:t>
-            </w:r>
-            <w:r>
+              <w:rPr>
+                <w:b w:val="0"/>
+              </w:rPr>
+              <w:t>ra mascotas con el fin de surtir de alimento a</w:t>
+            </w:r>
+            <w:r>
+              <w:rPr>
+                <w:b w:val="0"/>
+              </w:rPr>
               <w:t>l plato de comida con base las siguientes características; raza, edad, tamaño y peso de forma automática.</w:t>
             </w:r>
           </w:p>
@@ -115,31 +126,39 @@
       <w:tr>
         <w:trPr>
           <w:trHeight w:val="824"/>
+          <w:jc w:val="center"/>
         </w:trPr>
         <w:tc>
           <w:tcPr>
+            <w:cnfStyle w:val="001000000000" w:firstRow="0" w:lastRow="0" w:firstColumn="1" w:lastColumn="0" w:oddVBand="0" w:evenVBand="0" w:oddHBand="0" w:evenHBand="0" w:firstRowFirstColumn="0" w:firstRowLastColumn="0" w:lastRowFirstColumn="0" w:lastRowLastColumn="0"/>
             <w:tcW w:w="4569" w:type="dxa"/>
-            <w:tcBorders>
-              <w:top w:val="single" w:sz="2" w:space="0" w:color="000000"/>
-              <w:left w:val="single" w:sz="2" w:space="0" w:color="000000"/>
-              <w:bottom w:val="single" w:sz="2" w:space="0" w:color="000000"/>
-              <w:right w:val="single" w:sz="2" w:space="0" w:color="000000"/>
-            </w:tcBorders>
           </w:tcPr>
           <w:p>
             <w:pPr>
               <w:spacing w:after="233"/>
               <w:ind w:left="15"/>
-            </w:pPr>
-            <w:r>
+              <w:rPr>
+                <w:b w:val="0"/>
+              </w:rPr>
+            </w:pPr>
+            <w:r>
+              <w:rPr>
+                <w:b w:val="0"/>
+              </w:rPr>
               <w:t>Fecha de inicio de proyecto</w:t>
             </w:r>
           </w:p>
           <w:p>
             <w:pPr>
               <w:ind w:left="0"/>
-            </w:pPr>
-            <w:r>
+              <w:rPr>
+                <w:b w:val="0"/>
+              </w:rPr>
+            </w:pPr>
+            <w:r>
+              <w:rPr>
+                <w:b w:val="0"/>
+              </w:rPr>
               <w:t>07 - enero - 2019</w:t>
             </w:r>
           </w:p>
@@ -147,17 +166,12 @@
         <w:tc>
           <w:tcPr>
             <w:tcW w:w="4465" w:type="dxa"/>
-            <w:tcBorders>
-              <w:top w:val="single" w:sz="2" w:space="0" w:color="000000"/>
-              <w:left w:val="single" w:sz="2" w:space="0" w:color="000000"/>
-              <w:bottom w:val="single" w:sz="2" w:space="0" w:color="000000"/>
-              <w:right w:val="single" w:sz="2" w:space="0" w:color="000000"/>
-            </w:tcBorders>
           </w:tcPr>
           <w:p>
             <w:pPr>
               <w:spacing w:after="223"/>
               <w:ind w:left="15"/>
+              <w:cnfStyle w:val="000000000000" w:firstRow="0" w:lastRow="0" w:firstColumn="0" w:lastColumn="0" w:oddVBand="0" w:evenVBand="0" w:oddHBand="0" w:evenHBand="0" w:firstRowFirstColumn="0" w:firstRowLastColumn="0" w:lastRowFirstColumn="0" w:lastRowLastColumn="0"/>
             </w:pPr>
             <w:r>
               <w:t>Fecha término de proyecto</w:t>
@@ -166,6 +180,7 @@
           <w:p>
             <w:pPr>
               <w:ind w:left="0"/>
+              <w:cnfStyle w:val="000000000000" w:firstRow="0" w:lastRow="0" w:firstColumn="0" w:lastColumn="0" w:oddVBand="0" w:evenVBand="0" w:oddHBand="0" w:evenHBand="0" w:firstRowFirstColumn="0" w:firstRowLastColumn="0" w:lastRowFirstColumn="0" w:lastRowLastColumn="0"/>
             </w:pPr>
             <w:r>
               <w:rPr>
@@ -175,26 +190,31 @@
             </w:r>
           </w:p>
         </w:tc>
+        <w:bookmarkStart w:id="0" w:name="_GoBack"/>
+        <w:bookmarkEnd w:id="0"/>
       </w:tr>
       <w:tr>
         <w:trPr>
+          <w:cnfStyle w:val="000000100000" w:firstRow="0" w:lastRow="0" w:firstColumn="0" w:lastColumn="0" w:oddVBand="0" w:evenVBand="0" w:oddHBand="1" w:evenHBand="0" w:firstRowFirstColumn="0" w:firstRowLastColumn="0" w:lastRowFirstColumn="0" w:lastRowLastColumn="0"/>
           <w:trHeight w:val="1663"/>
+          <w:jc w:val="center"/>
         </w:trPr>
         <w:tc>
           <w:tcPr>
+            <w:cnfStyle w:val="001000000000" w:firstRow="0" w:lastRow="0" w:firstColumn="1" w:lastColumn="0" w:oddVBand="0" w:evenVBand="0" w:oddHBand="0" w:evenHBand="0" w:firstRowFirstColumn="0" w:firstRowLastColumn="0" w:lastRowFirstColumn="0" w:lastRowLastColumn="0"/>
             <w:tcW w:w="4569" w:type="dxa"/>
-            <w:tcBorders>
-              <w:top w:val="single" w:sz="2" w:space="0" w:color="000000"/>
-              <w:left w:val="single" w:sz="2" w:space="0" w:color="000000"/>
-              <w:bottom w:val="single" w:sz="2" w:space="0" w:color="000000"/>
-              <w:right w:val="single" w:sz="2" w:space="0" w:color="000000"/>
-            </w:tcBorders>
           </w:tcPr>
           <w:p>
             <w:pPr>
               <w:ind w:left="15"/>
-            </w:pPr>
-            <w:r>
+              <w:rPr>
+                <w:b w:val="0"/>
+              </w:rPr>
+            </w:pPr>
+            <w:r>
+              <w:rPr>
+                <w:b w:val="0"/>
+              </w:rPr>
               <w:t>Entregables generados por el proyecto</w:t>
             </w:r>
           </w:p>
@@ -202,16 +222,11 @@
         <w:tc>
           <w:tcPr>
             <w:tcW w:w="4465" w:type="dxa"/>
-            <w:tcBorders>
-              <w:top w:val="single" w:sz="2" w:space="0" w:color="000000"/>
-              <w:left w:val="single" w:sz="2" w:space="0" w:color="000000"/>
-              <w:bottom w:val="single" w:sz="2" w:space="0" w:color="000000"/>
-              <w:right w:val="single" w:sz="2" w:space="0" w:color="000000"/>
-            </w:tcBorders>
           </w:tcPr>
           <w:p>
             <w:pPr>
               <w:ind w:left="45"/>
+              <w:cnfStyle w:val="000000100000" w:firstRow="0" w:lastRow="0" w:firstColumn="0" w:lastColumn="0" w:oddVBand="0" w:evenVBand="0" w:oddHBand="1" w:evenHBand="0" w:firstRowFirstColumn="0" w:firstRowLastColumn="0" w:lastRowFirstColumn="0" w:lastRowLastColumn="0"/>
             </w:pPr>
             <w:r>
               <w:t xml:space="preserve">      Aplicación </w:t>
@@ -223,12 +238,16 @@
           <w:p>
             <w:pPr>
               <w:ind w:left="45"/>
+              <w:cnfStyle w:val="000000100000" w:firstRow="0" w:lastRow="0" w:firstColumn="0" w:lastColumn="0" w:oddVBand="0" w:evenVBand="0" w:oddHBand="1" w:evenHBand="0" w:firstRowFirstColumn="0" w:firstRowLastColumn="0" w:lastRowFirstColumn="0" w:lastRowLastColumn="0"/>
             </w:pPr>
             <w:r>
               <w:t xml:space="preserve">      Dispensador de alimento conectado </w:t>
             </w:r>
             <w:r>
               <w:t xml:space="preserve">    </w:t>
+            </w:r>
+            <w:r>
+              <w:t xml:space="preserve"> </w:t>
             </w:r>
             <w:r>
               <w:t xml:space="preserve">con </w:t>
@@ -244,6 +263,7 @@
             <w:pPr>
               <w:spacing w:after="15" w:line="221" w:lineRule="auto"/>
               <w:ind w:left="390" w:firstLine="15"/>
+              <w:cnfStyle w:val="000000100000" w:firstRow="0" w:lastRow="0" w:firstColumn="0" w:lastColumn="0" w:oddVBand="0" w:evenVBand="0" w:oddHBand="1" w:evenHBand="0" w:firstRowFirstColumn="0" w:firstRowLastColumn="0" w:lastRowFirstColumn="0" w:lastRowLastColumn="0"/>
             </w:pPr>
             <w:r>
               <w:t>Documentación generada por el equipo de trabajo.</w:t>
@@ -252,6 +272,7 @@
           <w:p>
             <w:pPr>
               <w:ind w:left="405"/>
+              <w:cnfStyle w:val="000000100000" w:firstRow="0" w:lastRow="0" w:firstColumn="0" w:lastColumn="0" w:oddVBand="0" w:evenVBand="0" w:oddHBand="1" w:evenHBand="0" w:firstRowFirstColumn="0" w:firstRowLastColumn="0" w:lastRowFirstColumn="0" w:lastRowLastColumn="0"/>
             </w:pPr>
             <w:r>
               <w:t>Manual de usuario.</w:t>
@@ -260,6 +281,7 @@
           <w:p>
             <w:pPr>
               <w:ind w:left="405"/>
+              <w:cnfStyle w:val="000000100000" w:firstRow="0" w:lastRow="0" w:firstColumn="0" w:lastColumn="0" w:oddVBand="0" w:evenVBand="0" w:oddHBand="1" w:evenHBand="0" w:firstRowFirstColumn="0" w:firstRowLastColumn="0" w:lastRowFirstColumn="0" w:lastRowLastColumn="0"/>
             </w:pPr>
             <w:r>
               <w:t>Manual técnico.</w:t>
@@ -270,22 +292,24 @@
       <w:tr>
         <w:trPr>
           <w:trHeight w:val="2203"/>
+          <w:jc w:val="center"/>
         </w:trPr>
         <w:tc>
           <w:tcPr>
+            <w:cnfStyle w:val="001000000000" w:firstRow="0" w:lastRow="0" w:firstColumn="1" w:lastColumn="0" w:oddVBand="0" w:evenVBand="0" w:oddHBand="0" w:evenHBand="0" w:firstRowFirstColumn="0" w:firstRowLastColumn="0" w:lastRowFirstColumn="0" w:lastRowLastColumn="0"/>
             <w:tcW w:w="4569" w:type="dxa"/>
-            <w:tcBorders>
-              <w:top w:val="single" w:sz="2" w:space="0" w:color="000000"/>
-              <w:left w:val="single" w:sz="2" w:space="0" w:color="000000"/>
-              <w:bottom w:val="single" w:sz="2" w:space="0" w:color="000000"/>
-              <w:right w:val="single" w:sz="2" w:space="0" w:color="000000"/>
-            </w:tcBorders>
           </w:tcPr>
           <w:p>
             <w:pPr>
               <w:ind w:left="15"/>
-            </w:pPr>
-            <w:r>
+              <w:rPr>
+                <w:b w:val="0"/>
+              </w:rPr>
+            </w:pPr>
+            <w:r>
+              <w:rPr>
+                <w:b w:val="0"/>
+              </w:rPr>
               <w:t>Logros del proyecto</w:t>
             </w:r>
           </w:p>
@@ -293,18 +317,13 @@
         <w:tc>
           <w:tcPr>
             <w:tcW w:w="4465" w:type="dxa"/>
-            <w:tcBorders>
-              <w:top w:val="single" w:sz="2" w:space="0" w:color="000000"/>
-              <w:left w:val="single" w:sz="2" w:space="0" w:color="000000"/>
-              <w:bottom w:val="single" w:sz="2" w:space="0" w:color="000000"/>
-              <w:right w:val="single" w:sz="2" w:space="0" w:color="000000"/>
-            </w:tcBorders>
           </w:tcPr>
           <w:p>
             <w:pPr>
               <w:spacing w:line="216" w:lineRule="auto"/>
               <w:ind w:left="390" w:right="90"/>
               <w:jc w:val="both"/>
+              <w:cnfStyle w:val="000000000000" w:firstRow="0" w:lastRow="0" w:firstColumn="0" w:lastColumn="0" w:oddVBand="0" w:evenVBand="0" w:oddHBand="0" w:evenHBand="0" w:firstRowFirstColumn="0" w:firstRowLastColumn="0" w:lastRowFirstColumn="0" w:lastRowLastColumn="0"/>
             </w:pPr>
             <w:r>
               <w:t xml:space="preserve">Se termina en su totalidad la aplicación </w:t>
@@ -345,6 +364,7 @@
               <w:spacing w:line="216" w:lineRule="auto"/>
               <w:ind w:left="390" w:right="90"/>
               <w:jc w:val="both"/>
+              <w:cnfStyle w:val="000000000000" w:firstRow="0" w:lastRow="0" w:firstColumn="0" w:lastColumn="0" w:oddVBand="0" w:evenVBand="0" w:oddHBand="0" w:evenHBand="0" w:firstRowFirstColumn="0" w:firstRowLastColumn="0" w:lastRowFirstColumn="0" w:lastRowLastColumn="0"/>
             </w:pPr>
             <w:r>
               <w:t xml:space="preserve"> </w:t>
@@ -363,6 +383,87 @@
             </w:r>
             <w:r>
               <w:t>sistema en fecha establecida.</w:t>
+            </w:r>
+          </w:p>
+        </w:tc>
+      </w:tr>
+      <w:tr>
+        <w:trPr>
+          <w:cnfStyle w:val="000000100000" w:firstRow="0" w:lastRow="0" w:firstColumn="0" w:lastColumn="0" w:oddVBand="0" w:evenVBand="0" w:oddHBand="1" w:evenHBand="0" w:firstRowFirstColumn="0" w:firstRowLastColumn="0" w:lastRowFirstColumn="0" w:lastRowLastColumn="0"/>
+          <w:trHeight w:val="1349"/>
+          <w:jc w:val="center"/>
+        </w:trPr>
+        <w:tc>
+          <w:tcPr>
+            <w:cnfStyle w:val="001000000000" w:firstRow="0" w:lastRow="0" w:firstColumn="1" w:lastColumn="0" w:oddVBand="0" w:evenVBand="0" w:oddHBand="0" w:evenHBand="0" w:firstRowFirstColumn="0" w:firstRowLastColumn="0" w:lastRowFirstColumn="0" w:lastRowLastColumn="0"/>
+            <w:tcW w:w="9034" w:type="dxa"/>
+            <w:gridSpan w:val="2"/>
+          </w:tcPr>
+          <w:p>
+            <w:pPr>
+              <w:spacing w:after="197"/>
+              <w:ind w:left="15"/>
+              <w:rPr>
+                <w:b w:val="0"/>
+              </w:rPr>
+            </w:pPr>
+            <w:r>
+              <w:rPr>
+                <w:b w:val="0"/>
+                <w:sz w:val="22"/>
+              </w:rPr>
+              <w:t>Beneficiarios del proyecto</w:t>
+            </w:r>
+          </w:p>
+          <w:p>
+            <w:pPr>
+              <w:ind w:left="0" w:firstLine="15"/>
+              <w:jc w:val="both"/>
+              <w:rPr>
+                <w:b w:val="0"/>
+              </w:rPr>
+            </w:pPr>
+            <w:r>
+              <w:rPr>
+                <w:b w:val="0"/>
+              </w:rPr>
+              <w:t>La empresa</w:t>
+            </w:r>
+            <w:r>
+              <w:rPr>
+                <w:b w:val="0"/>
+              </w:rPr>
+              <w:t xml:space="preserve"> </w:t>
+            </w:r>
+            <w:r>
+              <w:rPr>
+                <w:b w:val="0"/>
+              </w:rPr>
+              <w:t>XYZ</w:t>
+            </w:r>
+            <w:r>
+              <w:rPr>
+                <w:b w:val="0"/>
+              </w:rPr>
+              <w:t xml:space="preserve"> </w:t>
+            </w:r>
+            <w:r>
+              <w:rPr>
+                <w:b w:val="0"/>
+              </w:rPr>
+              <w:t xml:space="preserve">y el equipo de trabajo </w:t>
+            </w:r>
+            <w:r>
+              <w:rPr>
+                <w:b w:val="0"/>
+              </w:rPr>
+              <w:t>logran</w:t>
+            </w:r>
+            <w:r>
+              <w:rPr>
+                <w:b w:val="0"/>
+              </w:rPr>
+              <w:t xml:space="preserve"> ABC y serán uno de los primeros en beneficiarse con dicho proyecto.</w:t>
             </w:r>
           </w:p>
         </w:tc>
@@ -370,101 +471,84 @@
       <w:tr>
         <w:trPr>
           <w:trHeight w:val="1349"/>
+          <w:jc w:val="center"/>
         </w:trPr>
         <w:tc>
           <w:tcPr>
+            <w:cnfStyle w:val="001000000000" w:firstRow="0" w:lastRow="0" w:firstColumn="1" w:lastColumn="0" w:oddVBand="0" w:evenVBand="0" w:oddHBand="0" w:evenHBand="0" w:firstRowFirstColumn="0" w:firstRowLastColumn="0" w:lastRowFirstColumn="0" w:lastRowLastColumn="0"/>
             <w:tcW w:w="9034" w:type="dxa"/>
             <w:gridSpan w:val="2"/>
-            <w:tcBorders>
-              <w:top w:val="single" w:sz="2" w:space="0" w:color="000000"/>
-              <w:left w:val="single" w:sz="2" w:space="0" w:color="000000"/>
-              <w:bottom w:val="single" w:sz="2" w:space="0" w:color="000000"/>
-              <w:right w:val="single" w:sz="2" w:space="0" w:color="000000"/>
-            </w:tcBorders>
           </w:tcPr>
           <w:p>
             <w:pPr>
-              <w:spacing w:after="197"/>
-              <w:ind w:left="15"/>
-            </w:pPr>
-            <w:r>
-              <w:rPr>
-                <w:sz w:val="22"/>
-              </w:rPr>
-              <w:t>Beneficiarios del proyecto</w:t>
-            </w:r>
-          </w:p>
-          <w:p>
-            <w:pPr>
-              <w:ind w:left="0" w:firstLine="15"/>
+              <w:spacing w:after="227"/>
+              <w:ind w:left="0"/>
+              <w:rPr>
+                <w:b w:val="0"/>
+              </w:rPr>
+            </w:pPr>
+            <w:r>
+              <w:rPr>
+                <w:b w:val="0"/>
+              </w:rPr>
+              <w:t>Comentarios generales</w:t>
+            </w:r>
+          </w:p>
+          <w:p>
+            <w:pPr>
+              <w:ind w:left="0"/>
               <w:jc w:val="both"/>
-            </w:pPr>
-            <w:r>
-              <w:t>La empresaXYZy el equipo de trabajo logran ABC y serán uno de los primeros en beneficiarse con dicho proyecto.</w:t>
+              <w:rPr>
+                <w:b w:val="0"/>
+              </w:rPr>
+            </w:pPr>
+            <w:r>
+              <w:rPr>
+                <w:b w:val="0"/>
+              </w:rPr>
+              <w:t>Se comenta de manera general los logros, pendientes que se tengan. La visión delo que</w:t>
+            </w:r>
+            <w:r>
+              <w:rPr>
+                <w:b w:val="0"/>
+              </w:rPr>
+              <w:t xml:space="preserve"> puedan mejorar y/o</w:t>
+            </w:r>
+            <w:r>
+              <w:rPr>
+                <w:b w:val="0"/>
+              </w:rPr>
+              <w:t xml:space="preserve"> aprendido a lo largo del proyecto.</w:t>
             </w:r>
           </w:p>
         </w:tc>
       </w:tr>
       <w:tr>
         <w:trPr>
-          <w:trHeight w:val="1349"/>
+          <w:cnfStyle w:val="000000100000" w:firstRow="0" w:lastRow="0" w:firstColumn="0" w:lastColumn="0" w:oddVBand="0" w:evenVBand="0" w:oddHBand="1" w:evenHBand="0" w:firstRowFirstColumn="0" w:firstRowLastColumn="0" w:lastRowFirstColumn="0" w:lastRowLastColumn="0"/>
+          <w:trHeight w:val="2158"/>
+          <w:jc w:val="center"/>
         </w:trPr>
         <w:tc>
           <w:tcPr>
-            <w:tcW w:w="9034" w:type="dxa"/>
-            <w:gridSpan w:val="2"/>
-            <w:tcBorders>
-              <w:top w:val="single" w:sz="2" w:space="0" w:color="000000"/>
-              <w:left w:val="single" w:sz="2" w:space="0" w:color="000000"/>
-              <w:bottom w:val="single" w:sz="2" w:space="0" w:color="000000"/>
-              <w:right w:val="single" w:sz="2" w:space="0" w:color="000000"/>
-            </w:tcBorders>
-          </w:tcPr>
-          <w:p>
-            <w:pPr>
-              <w:spacing w:after="227"/>
-              <w:ind w:left="0"/>
-            </w:pPr>
-            <w:r>
-              <w:t>Comentarios generales</w:t>
-            </w:r>
-          </w:p>
-          <w:p>
-            <w:pPr>
-              <w:ind w:left="0"/>
-              <w:jc w:val="both"/>
-            </w:pPr>
-            <w:r>
-              <w:t>Se comenta de manera general los logros, pendientes que se tengan. La visión delo quepuedan mejorar y/pJp aprendido a lo largo del proyecto.</w:t>
-            </w:r>
-          </w:p>
-        </w:tc>
-      </w:tr>
-      <w:tr>
-        <w:trPr>
-          <w:trHeight w:val="2158"/>
-        </w:trPr>
-        <w:tc>
-          <w:tcPr>
+            <w:cnfStyle w:val="001000000000" w:firstRow="0" w:lastRow="0" w:firstColumn="1" w:lastColumn="0" w:oddVBand="0" w:evenVBand="0" w:oddHBand="0" w:evenHBand="0" w:firstRowFirstColumn="0" w:firstRowLastColumn="0" w:lastRowFirstColumn="0" w:lastRowLastColumn="0"/>
             <w:tcW w:w="4569" w:type="dxa"/>
-            <w:tcBorders>
-              <w:top w:val="single" w:sz="2" w:space="0" w:color="000000"/>
-              <w:left w:val="single" w:sz="2" w:space="0" w:color="000000"/>
-              <w:bottom w:val="single" w:sz="2" w:space="0" w:color="000000"/>
-              <w:right w:val="single" w:sz="2" w:space="0" w:color="000000"/>
-            </w:tcBorders>
             <w:vAlign w:val="bottom"/>
           </w:tcPr>
           <w:p>
             <w:pPr>
               <w:spacing w:after="60"/>
               <w:ind w:left="599"/>
-            </w:pPr>
-            <w:r>
-              <w:rPr>
+              <w:jc w:val="center"/>
+              <w:rPr>
+                <w:b w:val="0"/>
+              </w:rPr>
+            </w:pPr>
+            <w:r>
+              <w:rPr>
+                <w:b w:val="0"/>
                 <w:noProof/>
               </w:rPr>
-              <w:lastRenderedPageBreak/>
               <w:drawing>
                 <wp:inline distT="0" distB="0" distL="0" distR="0" wp14:anchorId="61783352" wp14:editId="5B55C3E1">
                   <wp:extent cx="1988289" cy="9516"/>
@@ -505,9 +589,13 @@
               <w:spacing w:after="6"/>
               <w:ind w:left="15"/>
               <w:jc w:val="center"/>
-            </w:pPr>
-            <w:r>
-              <w:rPr>
+              <w:rPr>
+                <w:b w:val="0"/>
+              </w:rPr>
+            </w:pPr>
+            <w:r>
+              <w:rPr>
+                <w:b w:val="0"/>
                 <w:sz w:val="20"/>
               </w:rPr>
               <w:t>(NOMBRE)</w:t>
@@ -517,8 +605,14 @@
             <w:pPr>
               <w:ind w:left="60"/>
               <w:jc w:val="center"/>
-            </w:pPr>
-            <w:r>
+              <w:rPr>
+                <w:b w:val="0"/>
+              </w:rPr>
+            </w:pPr>
+            <w:r>
+              <w:rPr>
+                <w:b w:val="0"/>
+              </w:rPr>
               <w:t>Líder de proyecto</w:t>
             </w:r>
           </w:p>
@@ -526,18 +620,14 @@
         <w:tc>
           <w:tcPr>
             <w:tcW w:w="4465" w:type="dxa"/>
-            <w:tcBorders>
-              <w:top w:val="single" w:sz="2" w:space="0" w:color="000000"/>
-              <w:left w:val="single" w:sz="2" w:space="0" w:color="000000"/>
-              <w:bottom w:val="single" w:sz="2" w:space="0" w:color="000000"/>
-              <w:right w:val="single" w:sz="2" w:space="0" w:color="000000"/>
-            </w:tcBorders>
             <w:vAlign w:val="bottom"/>
           </w:tcPr>
           <w:p>
             <w:pPr>
               <w:spacing w:after="60"/>
               <w:ind w:left="494"/>
+              <w:jc w:val="center"/>
+              <w:cnfStyle w:val="000000100000" w:firstRow="0" w:lastRow="0" w:firstColumn="0" w:lastColumn="0" w:oddVBand="0" w:evenVBand="0" w:oddHBand="1" w:evenHBand="0" w:firstRowFirstColumn="0" w:firstRowLastColumn="0" w:lastRowFirstColumn="0" w:lastRowLastColumn="0"/>
             </w:pPr>
             <w:r>
               <w:rPr>
@@ -583,6 +673,7 @@
               <w:spacing w:after="6"/>
               <w:ind w:left="30"/>
               <w:jc w:val="center"/>
+              <w:cnfStyle w:val="000000100000" w:firstRow="0" w:lastRow="0" w:firstColumn="0" w:lastColumn="0" w:oddVBand="0" w:evenVBand="0" w:oddHBand="1" w:evenHBand="0" w:firstRowFirstColumn="0" w:firstRowLastColumn="0" w:lastRowFirstColumn="0" w:lastRowLastColumn="0"/>
             </w:pPr>
             <w:r>
               <w:rPr>
@@ -595,6 +686,7 @@
             <w:pPr>
               <w:ind w:left="30"/>
               <w:jc w:val="center"/>
+              <w:cnfStyle w:val="000000100000" w:firstRow="0" w:lastRow="0" w:firstColumn="0" w:lastColumn="0" w:oddVBand="0" w:evenVBand="0" w:oddHBand="1" w:evenHBand="0" w:firstRowFirstColumn="0" w:firstRowLastColumn="0" w:lastRowFirstColumn="0" w:lastRowLastColumn="0"/>
             </w:pPr>
             <w:r>
               <w:t>Gerente de proyectos</w:t>
@@ -606,8 +698,9 @@
     <w:p/>
     <w:sectPr>
       <w:pgSz w:w="12240" w:h="15840"/>
-      <w:pgMar w:top="1440" w:right="1440" w:bottom="1440" w:left="1440" w:header="720" w:footer="720" w:gutter="0"/>
+      <w:pgMar w:top="720" w:right="720" w:bottom="720" w:left="720" w:header="720" w:footer="720" w:gutter="0"/>
       <w:cols w:space="720"/>
+      <w:docGrid w:linePitch="326"/>
     </w:sectPr>
   </w:body>
 </w:document>
@@ -1057,6 +1150,85 @@
       </w:tblCellMar>
     </w:tblPr>
   </w:style>
+  <w:style w:type="table" w:styleId="Tabladecuadrcula6concolores-nfasis1">
+    <w:name w:val="Grid Table 6 Colorful Accent 1"/>
+    <w:basedOn w:val="Tablanormal"/>
+    <w:uiPriority w:val="51"/>
+    <w:rsid w:val="00F04A57"/>
+    <w:pPr>
+      <w:spacing w:after="0" w:line="240" w:lineRule="auto"/>
+    </w:pPr>
+    <w:rPr>
+      <w:color w:val="2F5496" w:themeColor="accent1" w:themeShade="BF"/>
+    </w:rPr>
+    <w:tblPr>
+      <w:tblStyleRowBandSize w:val="1"/>
+      <w:tblStyleColBandSize w:val="1"/>
+      <w:tblInd w:w="0" w:type="dxa"/>
+      <w:tblBorders>
+        <w:top w:val="single" w:sz="4" w:space="0" w:color="8EAADB" w:themeColor="accent1" w:themeTint="99"/>
+        <w:left w:val="single" w:sz="4" w:space="0" w:color="8EAADB" w:themeColor="accent1" w:themeTint="99"/>
+        <w:bottom w:val="single" w:sz="4" w:space="0" w:color="8EAADB" w:themeColor="accent1" w:themeTint="99"/>
+        <w:right w:val="single" w:sz="4" w:space="0" w:color="8EAADB" w:themeColor="accent1" w:themeTint="99"/>
+        <w:insideH w:val="single" w:sz="4" w:space="0" w:color="8EAADB" w:themeColor="accent1" w:themeTint="99"/>
+        <w:insideV w:val="single" w:sz="4" w:space="0" w:color="8EAADB" w:themeColor="accent1" w:themeTint="99"/>
+      </w:tblBorders>
+      <w:tblCellMar>
+        <w:top w:w="0" w:type="dxa"/>
+        <w:left w:w="108" w:type="dxa"/>
+        <w:bottom w:w="0" w:type="dxa"/>
+        <w:right w:w="108" w:type="dxa"/>
+      </w:tblCellMar>
+    </w:tblPr>
+    <w:tblStylePr w:type="firstRow">
+      <w:rPr>
+        <w:b/>
+        <w:bCs/>
+      </w:rPr>
+      <w:tblPr/>
+      <w:tcPr>
+        <w:tcBorders>
+          <w:bottom w:val="single" w:sz="12" w:space="0" w:color="8EAADB" w:themeColor="accent1" w:themeTint="99"/>
+        </w:tcBorders>
+      </w:tcPr>
+    </w:tblStylePr>
+    <w:tblStylePr w:type="lastRow">
+      <w:rPr>
+        <w:b/>
+        <w:bCs/>
+      </w:rPr>
+      <w:tblPr/>
+      <w:tcPr>
+        <w:tcBorders>
+          <w:top w:val="double" w:sz="4" w:space="0" w:color="8EAADB" w:themeColor="accent1" w:themeTint="99"/>
+        </w:tcBorders>
+      </w:tcPr>
+    </w:tblStylePr>
+    <w:tblStylePr w:type="firstCol">
+      <w:rPr>
+        <w:b/>
+        <w:bCs/>
+      </w:rPr>
+    </w:tblStylePr>
+    <w:tblStylePr w:type="lastCol">
+      <w:rPr>
+        <w:b/>
+        <w:bCs/>
+      </w:rPr>
+    </w:tblStylePr>
+    <w:tblStylePr w:type="band1Vert">
+      <w:tblPr/>
+      <w:tcPr>
+        <w:shd w:val="clear" w:color="auto" w:fill="D9E2F3" w:themeFill="accent1" w:themeFillTint="33"/>
+      </w:tcPr>
+    </w:tblStylePr>
+    <w:tblStylePr w:type="band1Horz">
+      <w:tblPr/>
+      <w:tcPr>
+        <w:shd w:val="clear" w:color="auto" w:fill="D9E2F3" w:themeFill="accent1" w:themeFillTint="33"/>
+      </w:tcPr>
+    </w:tblStylePr>
+  </w:style>
 </w:styles>
 </file>
 

</xml_diff>